<commit_message>
slight copy-editing (nullable -> null) and a note about moving properties between classes
git-svn-id: svn+ssh://dasz.at/srv/dasz/svn/Kistl@705 76cbe2a5-d633-47ad-8992-a0d0e66ffbf2
</commit_message>
<xml_diff>
--- a/Documentation/Database Upgrade.docx
+++ b/Documentation/Database Upgrade.docx
@@ -1862,10 +1862,10 @@
             <v:path o:extrusionok="f" gradientshapeok="t" o:connecttype="rect"/>
             <o:lock v:ext="edit" aspectratio="t"/>
           </v:shapetype>
-          <v:shape id="_x0000_i1026" type="#_x0000_t75" style="width:453pt;height:215.25pt" o:ole="">
+          <v:shape id="_x0000_i1025" type="#_x0000_t75" style="width:453pt;height:215.25pt" o:ole="">
             <v:imagedata r:id="rId6" o:title=""/>
           </v:shape>
-          <o:OLEObject Type="Embed" ProgID="Visio.Drawing.11" ShapeID="_x0000_i1026" DrawAspect="Content" ObjectID="_1298472549" r:id="rId7"/>
+          <o:OLEObject Type="Embed" ProgID="Visio.Drawing.11" ShapeID="_x0000_i1025" DrawAspect="Content" ObjectID="_1298708064" r:id="rId7"/>
         </w:object>
       </w:r>
     </w:p>
@@ -1882,11 +1882,9 @@
           <w:numId w:val="3"/>
         </w:numPr>
       </w:pPr>
-      <w:proofErr w:type="spellStart"/>
       <w:r>
         <w:t>NewObjectClass</w:t>
       </w:r>
-      <w:proofErr w:type="spellEnd"/>
     </w:p>
     <w:p>
       <w:r>
@@ -2004,10 +2002,10 @@
     <w:p>
       <w:r>
         <w:object w:dxaOrig="10846" w:dyaOrig="5157">
-          <v:shape id="_x0000_i1027" type="#_x0000_t75" style="width:453pt;height:215.25pt" o:ole="">
+          <v:shape id="_x0000_i1026" type="#_x0000_t75" style="width:453pt;height:215.25pt" o:ole="">
             <v:imagedata r:id="rId8" o:title=""/>
           </v:shape>
-          <o:OLEObject Type="Embed" ProgID="Visio.Drawing.11" ShapeID="_x0000_i1027" DrawAspect="Content" ObjectID="_1298472550" r:id="rId9"/>
+          <o:OLEObject Type="Embed" ProgID="Visio.Drawing.11" ShapeID="_x0000_i1026" DrawAspect="Content" ObjectID="_1298708065" r:id="rId9"/>
         </w:object>
       </w:r>
     </w:p>
@@ -2024,11 +2022,9 @@
           <w:numId w:val="3"/>
         </w:numPr>
       </w:pPr>
-      <w:proofErr w:type="spellStart"/>
       <w:r>
         <w:t>NewProperty</w:t>
       </w:r>
-      <w:proofErr w:type="spellEnd"/>
     </w:p>
     <w:p>
       <w:r>
@@ -2142,10 +2138,10 @@
       </w:pPr>
       <w:r>
         <w:object w:dxaOrig="10846" w:dyaOrig="5157">
-          <v:shape id="_x0000_i1028" type="#_x0000_t75" style="width:453pt;height:215.25pt" o:ole="">
+          <v:shape id="_x0000_i1027" type="#_x0000_t75" style="width:453pt;height:215.25pt" o:ole="">
             <v:imagedata r:id="rId10" o:title=""/>
           </v:shape>
-          <o:OLEObject Type="Embed" ProgID="Visio.Drawing.11" ShapeID="_x0000_i1028" DrawAspect="Content" ObjectID="_1298472551" r:id="rId11"/>
+          <o:OLEObject Type="Embed" ProgID="Visio.Drawing.11" ShapeID="_x0000_i1027" DrawAspect="Content" ObjectID="_1298708066" r:id="rId11"/>
         </w:object>
       </w:r>
     </w:p>
@@ -2162,11 +2158,9 @@
           <w:numId w:val="3"/>
         </w:numPr>
       </w:pPr>
-      <w:proofErr w:type="spellStart"/>
       <w:r>
         <w:t>NewProperty</w:t>
       </w:r>
-      <w:proofErr w:type="spellEnd"/>
     </w:p>
     <w:p>
       <w:pPr>
@@ -2177,37 +2171,8 @@
         </w:numPr>
       </w:pPr>
       <w:r>
-        <w:t xml:space="preserve">Default </w:t>
-      </w:r>
-      <w:proofErr w:type="spellStart"/>
-      <w:r>
-        <w:t>value</w:t>
-      </w:r>
-      <w:proofErr w:type="spellEnd"/>
-      <w:r>
-        <w:t xml:space="preserve"> </w:t>
-      </w:r>
-      <w:proofErr w:type="spellStart"/>
-      <w:r>
-        <w:t>or</w:t>
-      </w:r>
-      <w:proofErr w:type="spellEnd"/>
-      <w:r>
-        <w:t xml:space="preserve"> </w:t>
-      </w:r>
-      <w:proofErr w:type="spellStart"/>
-      <w:r>
-        <w:t>default</w:t>
-      </w:r>
-      <w:proofErr w:type="spellEnd"/>
-      <w:r>
-        <w:t xml:space="preserve"> </w:t>
-      </w:r>
-      <w:proofErr w:type="spellStart"/>
-      <w:r>
-        <w:t>function</w:t>
-      </w:r>
-      <w:proofErr w:type="spellEnd"/>
+        <w:t>Default value or default function</w:t>
+      </w:r>
     </w:p>
     <w:p>
       <w:r>
@@ -2363,10 +2328,10 @@
       </w:pPr>
       <w:r>
         <w:object w:dxaOrig="10846" w:dyaOrig="5157">
-          <v:shape id="_x0000_i1040" type="#_x0000_t75" style="width:453pt;height:215.25pt" o:ole="">
+          <v:shape id="_x0000_i1028" type="#_x0000_t75" style="width:453pt;height:215.25pt" o:ole="">
             <v:imagedata r:id="rId12" o:title=""/>
           </v:shape>
-          <o:OLEObject Type="Embed" ProgID="Visio.Drawing.11" ShapeID="_x0000_i1040" DrawAspect="Content" ObjectID="_1298472552" r:id="rId13"/>
+          <o:OLEObject Type="Embed" ProgID="Visio.Drawing.11" ShapeID="_x0000_i1028" DrawAspect="Content" ObjectID="_1298708067" r:id="rId13"/>
         </w:object>
       </w:r>
     </w:p>
@@ -2383,11 +2348,9 @@
           <w:numId w:val="3"/>
         </w:numPr>
       </w:pPr>
-      <w:proofErr w:type="spellStart"/>
       <w:r>
         <w:t>NewRelation</w:t>
       </w:r>
-      <w:proofErr w:type="spellEnd"/>
     </w:p>
     <w:p>
       <w:r>
@@ -2502,10 +2465,10 @@
       </w:pPr>
       <w:r>
         <w:object w:dxaOrig="10846" w:dyaOrig="5157">
-          <v:shape id="_x0000_i1041" type="#_x0000_t75" style="width:453pt;height:215.25pt" o:ole="">
+          <v:shape id="_x0000_i1029" type="#_x0000_t75" style="width:453pt;height:215.25pt" o:ole="">
             <v:imagedata r:id="rId14" o:title=""/>
           </v:shape>
-          <o:OLEObject Type="Embed" ProgID="Visio.Drawing.11" ShapeID="_x0000_i1041" DrawAspect="Content" ObjectID="_1298472553" r:id="rId15"/>
+          <o:OLEObject Type="Embed" ProgID="Visio.Drawing.11" ShapeID="_x0000_i1029" DrawAspect="Content" ObjectID="_1298708068" r:id="rId15"/>
         </w:object>
       </w:r>
     </w:p>
@@ -2522,11 +2485,9 @@
           <w:numId w:val="3"/>
         </w:numPr>
       </w:pPr>
-      <w:proofErr w:type="spellStart"/>
       <w:r>
         <w:t>NewRelation</w:t>
       </w:r>
-      <w:proofErr w:type="spellEnd"/>
     </w:p>
     <w:p>
       <w:r>
@@ -2619,10 +2580,10 @@
       </w:pPr>
       <w:r>
         <w:object w:dxaOrig="10846" w:dyaOrig="5157">
-          <v:shape id="_x0000_i1042" type="#_x0000_t75" style="width:453pt;height:215.25pt" o:ole="">
+          <v:shape id="_x0000_i1030" type="#_x0000_t75" style="width:453pt;height:215.25pt" o:ole="">
             <v:imagedata r:id="rId16" o:title=""/>
           </v:shape>
-          <o:OLEObject Type="Embed" ProgID="Visio.Drawing.11" ShapeID="_x0000_i1042" DrawAspect="Content" ObjectID="_1298472554" r:id="rId17"/>
+          <o:OLEObject Type="Embed" ProgID="Visio.Drawing.11" ShapeID="_x0000_i1030" DrawAspect="Content" ObjectID="_1298708069" r:id="rId17"/>
         </w:object>
       </w:r>
     </w:p>
@@ -2639,11 +2600,9 @@
           <w:numId w:val="3"/>
         </w:numPr>
       </w:pPr>
-      <w:proofErr w:type="spellStart"/>
       <w:r>
         <w:t>NewRelation</w:t>
       </w:r>
-      <w:proofErr w:type="spellEnd"/>
     </w:p>
     <w:p>
       <w:r>
@@ -2748,10 +2707,10 @@
     <w:p>
       <w:r>
         <w:object w:dxaOrig="10846" w:dyaOrig="5157">
-          <v:shape id="_x0000_i1029" type="#_x0000_t75" style="width:453pt;height:215.25pt" o:ole="">
+          <v:shape id="_x0000_i1031" type="#_x0000_t75" style="width:453pt;height:215.25pt" o:ole="">
             <v:imagedata r:id="rId18" o:title=""/>
           </v:shape>
-          <o:OLEObject Type="Embed" ProgID="Visio.Drawing.11" ShapeID="_x0000_i1029" DrawAspect="Content" ObjectID="_1298472555" r:id="rId19"/>
+          <o:OLEObject Type="Embed" ProgID="Visio.Drawing.11" ShapeID="_x0000_i1031" DrawAspect="Content" ObjectID="_1298708070" r:id="rId19"/>
         </w:object>
       </w:r>
     </w:p>
@@ -2768,11 +2727,9 @@
           <w:numId w:val="3"/>
         </w:numPr>
       </w:pPr>
-      <w:proofErr w:type="spellStart"/>
       <w:r>
         <w:t>DeleteObjectClass</w:t>
       </w:r>
-      <w:proofErr w:type="spellEnd"/>
     </w:p>
     <w:p>
       <w:r>
@@ -2876,10 +2833,10 @@
     <w:p>
       <w:r>
         <w:object w:dxaOrig="10846" w:dyaOrig="5157">
-          <v:shape id="_x0000_i1030" type="#_x0000_t75" style="width:453pt;height:215.25pt" o:ole="">
+          <v:shape id="_x0000_i1032" type="#_x0000_t75" style="width:453pt;height:215.25pt" o:ole="">
             <v:imagedata r:id="rId20" o:title=""/>
           </v:shape>
-          <o:OLEObject Type="Embed" ProgID="Visio.Drawing.11" ShapeID="_x0000_i1030" DrawAspect="Content" ObjectID="_1298472556" r:id="rId21"/>
+          <o:OLEObject Type="Embed" ProgID="Visio.Drawing.11" ShapeID="_x0000_i1032" DrawAspect="Content" ObjectID="_1298708071" r:id="rId21"/>
         </w:object>
       </w:r>
     </w:p>
@@ -2896,11 +2853,9 @@
           <w:numId w:val="3"/>
         </w:numPr>
       </w:pPr>
-      <w:proofErr w:type="spellStart"/>
       <w:r>
         <w:t>DeleteRelation</w:t>
       </w:r>
-      <w:proofErr w:type="spellEnd"/>
     </w:p>
     <w:p>
       <w:pPr>
@@ -2910,11 +2865,9 @@
           <w:numId w:val="3"/>
         </w:numPr>
       </w:pPr>
-      <w:proofErr w:type="spellStart"/>
       <w:r>
         <w:t>DeleteObjectClass</w:t>
       </w:r>
-      <w:proofErr w:type="spellEnd"/>
     </w:p>
     <w:p>
       <w:r>
@@ -3076,10 +3029,10 @@
       </w:pPr>
       <w:r>
         <w:object w:dxaOrig="10846" w:dyaOrig="5157">
-          <v:shape id="_x0000_i1031" type="#_x0000_t75" style="width:453pt;height:215.25pt" o:ole="">
+          <v:shape id="_x0000_i1033" type="#_x0000_t75" style="width:453pt;height:215.25pt" o:ole="">
             <v:imagedata r:id="rId22" o:title=""/>
           </v:shape>
-          <o:OLEObject Type="Embed" ProgID="Visio.Drawing.11" ShapeID="_x0000_i1031" DrawAspect="Content" ObjectID="_1298472557" r:id="rId23"/>
+          <o:OLEObject Type="Embed" ProgID="Visio.Drawing.11" ShapeID="_x0000_i1033" DrawAspect="Content" ObjectID="_1298708072" r:id="rId23"/>
         </w:object>
       </w:r>
     </w:p>
@@ -3195,10 +3148,10 @@
       </w:pPr>
       <w:r>
         <w:object w:dxaOrig="10846" w:dyaOrig="5157">
-          <v:shape id="_x0000_i1032" type="#_x0000_t75" style="width:453pt;height:215.25pt" o:ole="">
+          <v:shape id="_x0000_i1034" type="#_x0000_t75" style="width:453pt;height:215.25pt" o:ole="">
             <v:imagedata r:id="rId24" o:title=""/>
           </v:shape>
-          <o:OLEObject Type="Embed" ProgID="Visio.Drawing.11" ShapeID="_x0000_i1032" DrawAspect="Content" ObjectID="_1298472558" r:id="rId25"/>
+          <o:OLEObject Type="Embed" ProgID="Visio.Drawing.11" ShapeID="_x0000_i1034" DrawAspect="Content" ObjectID="_1298708073" r:id="rId25"/>
         </w:object>
       </w:r>
     </w:p>
@@ -3215,11 +3168,9 @@
           <w:numId w:val="3"/>
         </w:numPr>
       </w:pPr>
-      <w:proofErr w:type="spellStart"/>
       <w:r>
         <w:t>DeleteRelation</w:t>
       </w:r>
-      <w:proofErr w:type="spellEnd"/>
     </w:p>
     <w:p>
       <w:r>
@@ -3335,10 +3286,10 @@
       </w:pPr>
       <w:r>
         <w:object w:dxaOrig="10846" w:dyaOrig="5157">
-          <v:shape id="_x0000_i1033" type="#_x0000_t75" style="width:453pt;height:215.25pt" o:ole="">
+          <v:shape id="_x0000_i1035" type="#_x0000_t75" style="width:453pt;height:215.25pt" o:ole="">
             <v:imagedata r:id="rId26" o:title=""/>
           </v:shape>
-          <o:OLEObject Type="Embed" ProgID="Visio.Drawing.11" ShapeID="_x0000_i1033" DrawAspect="Content" ObjectID="_1298472559" r:id="rId27"/>
+          <o:OLEObject Type="Embed" ProgID="Visio.Drawing.11" ShapeID="_x0000_i1035" DrawAspect="Content" ObjectID="_1298708074" r:id="rId27"/>
         </w:object>
       </w:r>
     </w:p>
@@ -3355,11 +3306,9 @@
           <w:numId w:val="3"/>
         </w:numPr>
       </w:pPr>
-      <w:proofErr w:type="spellStart"/>
       <w:r>
         <w:t>DeleteRelation</w:t>
       </w:r>
-      <w:proofErr w:type="spellEnd"/>
     </w:p>
     <w:p>
       <w:r>
@@ -3452,10 +3401,10 @@
       </w:pPr>
       <w:r>
         <w:object w:dxaOrig="10891" w:dyaOrig="5157">
-          <v:shape id="_x0000_i1034" type="#_x0000_t75" style="width:453pt;height:214.5pt" o:ole="">
+          <v:shape id="_x0000_i1036" type="#_x0000_t75" style="width:453pt;height:214.5pt" o:ole="">
             <v:imagedata r:id="rId28" o:title=""/>
           </v:shape>
-          <o:OLEObject Type="Embed" ProgID="Visio.Drawing.11" ShapeID="_x0000_i1034" DrawAspect="Content" ObjectID="_1298472560" r:id="rId29"/>
+          <o:OLEObject Type="Embed" ProgID="Visio.Drawing.11" ShapeID="_x0000_i1036" DrawAspect="Content" ObjectID="_1298708075" r:id="rId29"/>
         </w:object>
       </w:r>
     </w:p>
@@ -3472,11 +3421,9 @@
           <w:numId w:val="3"/>
         </w:numPr>
       </w:pPr>
-      <w:proofErr w:type="spellStart"/>
       <w:r>
         <w:t>DeleteRelation</w:t>
       </w:r>
-      <w:proofErr w:type="spellEnd"/>
     </w:p>
     <w:p>
       <w:r>
@@ -3606,10 +3553,10 @@
       </w:pPr>
       <w:r>
         <w:object w:dxaOrig="10846" w:dyaOrig="5157">
-          <v:shape id="_x0000_i1035" type="#_x0000_t75" style="width:453pt;height:215.25pt" o:ole="">
+          <v:shape id="_x0000_i1037" type="#_x0000_t75" style="width:453pt;height:215.25pt" o:ole="">
             <v:imagedata r:id="rId30" o:title=""/>
           </v:shape>
-          <o:OLEObject Type="Embed" ProgID="Visio.Drawing.11" ShapeID="_x0000_i1035" DrawAspect="Content" ObjectID="_1298472561" r:id="rId31"/>
+          <o:OLEObject Type="Embed" ProgID="Visio.Drawing.11" ShapeID="_x0000_i1037" DrawAspect="Content" ObjectID="_1298708076" r:id="rId31"/>
         </w:object>
       </w:r>
     </w:p>
@@ -3626,11 +3573,9 @@
           <w:numId w:val="3"/>
         </w:numPr>
       </w:pPr>
-      <w:proofErr w:type="spellStart"/>
       <w:r>
         <w:t>ObjectClassRenamed</w:t>
       </w:r>
-      <w:proofErr w:type="spellEnd"/>
     </w:p>
     <w:p>
       <w:r>
@@ -3791,10 +3736,10 @@
       </w:pPr>
       <w:r>
         <w:object w:dxaOrig="10846" w:dyaOrig="5157">
-          <v:shape id="_x0000_i1036" type="#_x0000_t75" style="width:453pt;height:215.25pt" o:ole="">
+          <v:shape id="_x0000_i1038" type="#_x0000_t75" style="width:453pt;height:215.25pt" o:ole="">
             <v:imagedata r:id="rId32" o:title=""/>
           </v:shape>
-          <o:OLEObject Type="Embed" ProgID="Visio.Drawing.11" ShapeID="_x0000_i1036" DrawAspect="Content" ObjectID="_1298472562" r:id="rId33"/>
+          <o:OLEObject Type="Embed" ProgID="Visio.Drawing.11" ShapeID="_x0000_i1038" DrawAspect="Content" ObjectID="_1298708077" r:id="rId33"/>
         </w:object>
       </w:r>
     </w:p>
@@ -3811,11 +3756,9 @@
           <w:numId w:val="3"/>
         </w:numPr>
       </w:pPr>
-      <w:proofErr w:type="spellStart"/>
       <w:r>
         <w:t>RenameProperty</w:t>
       </w:r>
-      <w:proofErr w:type="spellEnd"/>
     </w:p>
     <w:p>
       <w:r>
@@ -3961,10 +3904,10 @@
       </w:pPr>
       <w:r>
         <w:object w:dxaOrig="11292" w:dyaOrig="5157">
-          <v:shape id="_x0000_i1037" type="#_x0000_t75" style="width:453pt;height:207pt" o:ole="">
+          <v:shape id="_x0000_i1039" type="#_x0000_t75" style="width:453pt;height:207pt" o:ole="">
             <v:imagedata r:id="rId34" o:title=""/>
           </v:shape>
-          <o:OLEObject Type="Embed" ProgID="Visio.Drawing.11" ShapeID="_x0000_i1037" DrawAspect="Content" ObjectID="_1298472563" r:id="rId35"/>
+          <o:OLEObject Type="Embed" ProgID="Visio.Drawing.11" ShapeID="_x0000_i1039" DrawAspect="Content" ObjectID="_1298708078" r:id="rId35"/>
         </w:object>
       </w:r>
     </w:p>
@@ -3981,11 +3924,9 @@
           <w:numId w:val="3"/>
         </w:numPr>
       </w:pPr>
-      <w:proofErr w:type="spellStart"/>
       <w:r>
         <w:t>MoveProperty</w:t>
       </w:r>
-      <w:proofErr w:type="spellEnd"/>
     </w:p>
     <w:p>
       <w:r>
@@ -4062,6 +4003,37 @@
           <w:lang w:val="en-US"/>
         </w:rPr>
         <w:t>Alter Table Drop Column Statement</w:t>
+      </w:r>
+    </w:p>
+    <w:p>
+      <w:pPr>
+        <w:rPr>
+          <w:lang w:val="en-US"/>
+        </w:rPr>
+      </w:pPr>
+      <w:r>
+        <w:rPr>
+          <w:lang w:val="en-US"/>
+        </w:rPr>
+        <w:t>TODO:</w:t>
+      </w:r>
+    </w:p>
+    <w:p>
+      <w:pPr>
+        <w:pStyle w:val="ListParagraph"/>
+        <w:numPr>
+          <w:ilvl w:val="0"/>
+          <w:numId w:val="2"/>
+        </w:numPr>
+        <w:rPr>
+          <w:lang w:val="en-US"/>
+        </w:rPr>
+      </w:pPr>
+      <w:r>
+        <w:rPr>
+          <w:lang w:val="en-US"/>
+        </w:rPr>
+        <w:t>Describe that User and Person need 1:1 relationship to be able to copy data</w:t>
       </w:r>
     </w:p>
     <w:p>
@@ -4110,14 +4082,12 @@
         </w:rPr>
         <w:t xml:space="preserve">A Property has been changed to allow </w:t>
       </w:r>
-      <w:proofErr w:type="spellStart"/>
-      <w:r>
-        <w:rPr>
-          <w:lang w:val="en-US"/>
-        </w:rPr>
-        <w:t>nullable</w:t>
-      </w:r>
-      <w:proofErr w:type="spellEnd"/>
+      <w:r>
+        <w:rPr>
+          <w:lang w:val="en-US"/>
+        </w:rPr>
+        <w:t>null</w:t>
+      </w:r>
       <w:r>
         <w:rPr>
           <w:lang w:val="en-US"/>
@@ -4133,10 +4103,10 @@
       </w:pPr>
       <w:r>
         <w:object w:dxaOrig="10846" w:dyaOrig="5157">
-          <v:shape id="_x0000_i1044" type="#_x0000_t75" style="width:453pt;height:215.25pt" o:ole="">
+          <v:shape id="_x0000_i1040" type="#_x0000_t75" style="width:453pt;height:215.25pt" o:ole="">
             <v:imagedata r:id="rId36" o:title=""/>
           </v:shape>
-          <o:OLEObject Type="Embed" ProgID="Visio.Drawing.11" ShapeID="_x0000_i1044" DrawAspect="Content" ObjectID="_1298472564" r:id="rId37"/>
+          <o:OLEObject Type="Embed" ProgID="Visio.Drawing.11" ShapeID="_x0000_i1040" DrawAspect="Content" ObjectID="_1298708079" r:id="rId37"/>
         </w:object>
       </w:r>
     </w:p>
@@ -4153,11 +4123,9 @@
           <w:numId w:val="3"/>
         </w:numPr>
       </w:pPr>
-      <w:proofErr w:type="spellStart"/>
       <w:r>
         <w:t>ChangePropertyNull</w:t>
       </w:r>
-      <w:proofErr w:type="spellEnd"/>
     </w:p>
     <w:p>
       <w:r>
@@ -4195,6 +4163,9 @@
         </w:rPr>
       </w:pPr>
       <w:r>
+        <w:rPr>
+          <w:lang w:val="en-US"/>
+        </w:rPr>
         <w:br w:type="page"/>
       </w:r>
     </w:p>
@@ -4219,16 +4190,14 @@
         <w:rPr>
           <w:lang w:val="en-US"/>
         </w:rPr>
-        <w:t xml:space="preserve">A Property has been changed to not allow </w:t>
-      </w:r>
-      <w:proofErr w:type="spellStart"/>
-      <w:r>
-        <w:rPr>
-          <w:lang w:val="en-US"/>
-        </w:rPr>
-        <w:t>nullable</w:t>
-      </w:r>
-      <w:proofErr w:type="spellEnd"/>
+        <w:t xml:space="preserve">A Property has been changed to </w:t>
+      </w:r>
+      <w:r>
+        <w:rPr>
+          <w:lang w:val="en-US"/>
+        </w:rPr>
+        <w:t>forbid null</w:t>
+      </w:r>
       <w:r>
         <w:rPr>
           <w:lang w:val="en-US"/>
@@ -4244,10 +4213,10 @@
       </w:pPr>
       <w:r>
         <w:object w:dxaOrig="10846" w:dyaOrig="5157">
-          <v:shape id="_x0000_i1043" type="#_x0000_t75" style="width:453pt;height:215.25pt" o:ole="">
+          <v:shape id="_x0000_i1041" type="#_x0000_t75" style="width:453pt;height:215.25pt" o:ole="">
             <v:imagedata r:id="rId38" o:title=""/>
           </v:shape>
-          <o:OLEObject Type="Embed" ProgID="Visio.Drawing.11" ShapeID="_x0000_i1043" DrawAspect="Content" ObjectID="_1298472565" r:id="rId39"/>
+          <o:OLEObject Type="Embed" ProgID="Visio.Drawing.11" ShapeID="_x0000_i1041" DrawAspect="Content" ObjectID="_1298708080" r:id="rId39"/>
         </w:object>
       </w:r>
     </w:p>
@@ -4264,11 +4233,9 @@
           <w:numId w:val="3"/>
         </w:numPr>
       </w:pPr>
-      <w:proofErr w:type="spellStart"/>
       <w:r>
         <w:t>ChangePropertyNotNull</w:t>
       </w:r>
-      <w:proofErr w:type="spellEnd"/>
     </w:p>
     <w:p>
       <w:r>
@@ -4341,6 +4308,9 @@
         </w:rPr>
       </w:pPr>
       <w:r>
+        <w:rPr>
+          <w:lang w:val="en-US"/>
+        </w:rPr>
         <w:br w:type="page"/>
       </w:r>
     </w:p>
@@ -4412,10 +4382,10 @@
       </w:pPr>
       <w:r>
         <w:object w:dxaOrig="10846" w:dyaOrig="5157">
-          <v:shape id="_x0000_i1038" type="#_x0000_t75" style="width:453pt;height:215.25pt" o:ole="">
+          <v:shape id="_x0000_i1042" type="#_x0000_t75" style="width:453pt;height:215.25pt" o:ole="">
             <v:imagedata r:id="rId40" o:title=""/>
           </v:shape>
-          <o:OLEObject Type="Embed" ProgID="Visio.Drawing.11" ShapeID="_x0000_i1038" DrawAspect="Content" ObjectID="_1298472566" r:id="rId41"/>
+          <o:OLEObject Type="Embed" ProgID="Visio.Drawing.11" ShapeID="_x0000_i1042" DrawAspect="Content" ObjectID="_1298708081" r:id="rId41"/>
         </w:object>
       </w:r>
     </w:p>
@@ -4432,11 +4402,9 @@
           <w:numId w:val="3"/>
         </w:numPr>
       </w:pPr>
-      <w:proofErr w:type="spellStart"/>
       <w:r>
         <w:t>AddInheritance</w:t>
       </w:r>
-      <w:proofErr w:type="spellEnd"/>
     </w:p>
     <w:p>
       <w:r>
@@ -4494,7 +4462,25 @@
         <w:rPr>
           <w:lang w:val="en-US"/>
         </w:rPr>
-        <w:t>Update ID’s of User to MAX(ID) + n of Person</w:t>
+        <w:t xml:space="preserve">Update ID’s of User to MAX(ID) + </w:t>
+      </w:r>
+      <w:r>
+        <w:rPr>
+          <w:lang w:val="en-US"/>
+        </w:rPr>
+        <w:t>Count(</w:t>
+      </w:r>
+      <w:r>
+        <w:rPr>
+          <w:lang w:val="en-US"/>
+        </w:rPr>
+        <w:t>Person</w:t>
+      </w:r>
+      <w:r>
+        <w:rPr>
+          <w:lang w:val="en-US"/>
+        </w:rPr>
+        <w:t>)</w:t>
       </w:r>
     </w:p>
     <w:p>
@@ -4530,35 +4516,7 @@
         <w:rPr>
           <w:rStyle w:val="IntenseEmphasis"/>
         </w:rPr>
-        <w:t xml:space="preserve">Insert Empty </w:t>
-      </w:r>
-      <w:proofErr w:type="spellStart"/>
-      <w:r>
-        <w:rPr>
-          <w:rStyle w:val="IntenseEmphasis"/>
-        </w:rPr>
-        <w:t>Persons</w:t>
-      </w:r>
-      <w:proofErr w:type="spellEnd"/>
-      <w:r>
-        <w:rPr>
-          <w:rStyle w:val="IntenseEmphasis"/>
-        </w:rPr>
-        <w:t xml:space="preserve"> </w:t>
-      </w:r>
-      <w:proofErr w:type="spellStart"/>
-      <w:r>
-        <w:rPr>
-          <w:rStyle w:val="IntenseEmphasis"/>
-        </w:rPr>
-        <w:t>for</w:t>
-      </w:r>
-      <w:proofErr w:type="spellEnd"/>
-      <w:r>
-        <w:rPr>
-          <w:rStyle w:val="IntenseEmphasis"/>
-        </w:rPr>
-        <w:t xml:space="preserve"> User</w:t>
+        <w:t>Insert Empty Persons for User</w:t>
       </w:r>
     </w:p>
     <w:p>
@@ -4669,10 +4627,10 @@
       </w:pPr>
       <w:r>
         <w:object w:dxaOrig="10846" w:dyaOrig="6008">
-          <v:shape id="_x0000_i1039" type="#_x0000_t75" style="width:453pt;height:251.25pt" o:ole="">
+          <v:shape id="_x0000_i1043" type="#_x0000_t75" style="width:453pt;height:251.25pt" o:ole="">
             <v:imagedata r:id="rId42" o:title=""/>
           </v:shape>
-          <o:OLEObject Type="Embed" ProgID="Visio.Drawing.11" ShapeID="_x0000_i1039" DrawAspect="Content" ObjectID="_1298472567" r:id="rId43"/>
+          <o:OLEObject Type="Embed" ProgID="Visio.Drawing.11" ShapeID="_x0000_i1043" DrawAspect="Content" ObjectID="_1298708082" r:id="rId43"/>
         </w:object>
       </w:r>
     </w:p>
@@ -4689,11 +4647,9 @@
           <w:numId w:val="3"/>
         </w:numPr>
       </w:pPr>
-      <w:proofErr w:type="spellStart"/>
       <w:r>
         <w:t>ChangeInheritance</w:t>
       </w:r>
-      <w:proofErr w:type="spellEnd"/>
     </w:p>
     <w:p>
       <w:r>
@@ -4787,35 +4743,7 @@
         <w:rPr>
           <w:rStyle w:val="IntenseEmphasis"/>
         </w:rPr>
-        <w:t xml:space="preserve">Insert Empty </w:t>
-      </w:r>
-      <w:proofErr w:type="spellStart"/>
-      <w:r>
-        <w:rPr>
-          <w:rStyle w:val="IntenseEmphasis"/>
-        </w:rPr>
-        <w:t>Persons</w:t>
-      </w:r>
-      <w:proofErr w:type="spellEnd"/>
-      <w:r>
-        <w:rPr>
-          <w:rStyle w:val="IntenseEmphasis"/>
-        </w:rPr>
-        <w:t xml:space="preserve"> </w:t>
-      </w:r>
-      <w:proofErr w:type="spellStart"/>
-      <w:r>
-        <w:rPr>
-          <w:rStyle w:val="IntenseEmphasis"/>
-        </w:rPr>
-        <w:t>for</w:t>
-      </w:r>
-      <w:proofErr w:type="spellEnd"/>
-      <w:r>
-        <w:rPr>
-          <w:rStyle w:val="IntenseEmphasis"/>
-        </w:rPr>
-        <w:t xml:space="preserve"> User</w:t>
+        <w:t>Insert Empty Persons for User</w:t>
       </w:r>
     </w:p>
     <w:p>
@@ -4939,10 +4867,10 @@
       </w:pPr>
       <w:r>
         <w:object w:dxaOrig="10993" w:dyaOrig="5157">
-          <v:shape id="_x0000_i1025" type="#_x0000_t75" style="width:453.75pt;height:213pt" o:ole="">
+          <v:shape id="_x0000_i1044" type="#_x0000_t75" style="width:453.75pt;height:213pt" o:ole="">
             <v:imagedata r:id="rId44" o:title=""/>
           </v:shape>
-          <o:OLEObject Type="Embed" ProgID="Visio.Drawing.11" ShapeID="_x0000_i1025" DrawAspect="Content" ObjectID="_1298472568" r:id="rId45"/>
+          <o:OLEObject Type="Embed" ProgID="Visio.Drawing.11" ShapeID="_x0000_i1044" DrawAspect="Content" ObjectID="_1298708083" r:id="rId45"/>
         </w:object>
       </w:r>
     </w:p>
@@ -4959,11 +4887,9 @@
           <w:numId w:val="3"/>
         </w:numPr>
       </w:pPr>
-      <w:proofErr w:type="spellStart"/>
       <w:r>
         <w:t>RemoveInheritance</w:t>
       </w:r>
-      <w:proofErr w:type="spellEnd"/>
     </w:p>
     <w:p>
       <w:r>
@@ -6746,6 +6672,36 @@
       </w:numPr>
     </w:pPr>
   </w:style>
+  <w:style w:type="paragraph" w:styleId="DocumentMap">
+    <w:name w:val="Document Map"/>
+    <w:basedOn w:val="Normal"/>
+    <w:link w:val="DocumentMapChar"/>
+    <w:uiPriority w:val="99"/>
+    <w:semiHidden/>
+    <w:unhideWhenUsed/>
+    <w:rsid w:val="006B689C"/>
+    <w:pPr>
+      <w:spacing w:after="0" w:line="240" w:lineRule="auto"/>
+    </w:pPr>
+    <w:rPr>
+      <w:rFonts w:ascii="Tahoma" w:hAnsi="Tahoma" w:cs="Tahoma"/>
+      <w:sz w:val="16"/>
+      <w:szCs w:val="16"/>
+    </w:rPr>
+  </w:style>
+  <w:style w:type="character" w:customStyle="1" w:styleId="DocumentMapChar">
+    <w:name w:val="Document Map Char"/>
+    <w:basedOn w:val="DefaultParagraphFont"/>
+    <w:link w:val="DocumentMap"/>
+    <w:uiPriority w:val="99"/>
+    <w:semiHidden/>
+    <w:rsid w:val="006B689C"/>
+    <w:rPr>
+      <w:rFonts w:ascii="Tahoma" w:hAnsi="Tahoma" w:cs="Tahoma"/>
+      <w:sz w:val="16"/>
+      <w:szCs w:val="16"/>
+    </w:rPr>
+  </w:style>
 </w:styles>
 </file>
 

</xml_diff>

<commit_message>
Schema Update & Schema Check Creating Structs and Value Collections are missing Update of existing Schema Elements is still missing
git-svn-id: svn+ssh://dasz.at/srv/dasz/svn/Kistl@953 76cbe2a5-d633-47ad-8992-a0d0e66ffbf2
</commit_message>
<xml_diff>
--- a/Documentation/Database Upgrade.docx
+++ b/Documentation/Database Upgrade.docx
@@ -1806,38 +1806,22 @@
       <w:r>
         <w:t xml:space="preserve"> </w:t>
       </w:r>
-      <w:proofErr w:type="spellStart"/>
       <w:r>
         <w:t>ObjectClass</w:t>
       </w:r>
       <w:bookmarkEnd w:id="1"/>
-      <w:proofErr w:type="spellEnd"/>
-    </w:p>
-    <w:p>
-      <w:pPr>
-        <w:rPr>
-          <w:lang w:val="en-US"/>
-        </w:rPr>
-      </w:pPr>
-      <w:r>
-        <w:rPr>
-          <w:lang w:val="en-US"/>
-        </w:rPr>
-        <w:t xml:space="preserve">A new </w:t>
-      </w:r>
-      <w:proofErr w:type="spellStart"/>
-      <w:r>
-        <w:rPr>
-          <w:lang w:val="en-US"/>
-        </w:rPr>
-        <w:t>ObjectClass</w:t>
-      </w:r>
-      <w:proofErr w:type="spellEnd"/>
-      <w:r>
-        <w:rPr>
-          <w:lang w:val="en-US"/>
-        </w:rPr>
-        <w:t xml:space="preserve"> has been added.</w:t>
+    </w:p>
+    <w:p>
+      <w:pPr>
+        <w:rPr>
+          <w:lang w:val="en-US"/>
+        </w:rPr>
+      </w:pPr>
+      <w:r>
+        <w:rPr>
+          <w:lang w:val="en-US"/>
+        </w:rPr>
+        <w:t>A new ObjectClass has been added.</w:t>
       </w:r>
     </w:p>
     <w:p>
@@ -1865,7 +1849,7 @@
           <v:shape id="_x0000_i1025" type="#_x0000_t75" style="width:453pt;height:215.25pt" o:ole="">
             <v:imagedata r:id="rId6" o:title=""/>
           </v:shape>
-          <o:OLEObject Type="Embed" ProgID="Visio.Drawing.11" ShapeID="_x0000_i1025" DrawAspect="Content" ObjectID="_1299070940" r:id="rId7"/>
+          <o:OLEObject Type="Embed" ProgID="Visio.Drawing.11" ShapeID="_x0000_i1025" DrawAspect="Content" ObjectID="_1305131028" r:id="rId7"/>
         </w:object>
       </w:r>
     </w:p>
@@ -1943,14 +1927,9 @@
         <w:t>Property</w:t>
       </w:r>
       <w:r>
-        <w:t xml:space="preserve"> - </w:t>
-      </w:r>
-      <w:proofErr w:type="spellStart"/>
-      <w:r>
-        <w:t>Nullable</w:t>
+        <w:t xml:space="preserve"> - Nullable</w:t>
       </w:r>
       <w:bookmarkEnd w:id="2"/>
-      <w:proofErr w:type="spellEnd"/>
     </w:p>
     <w:p>
       <w:pPr>
@@ -1964,34 +1943,18 @@
         </w:rPr>
         <w:t xml:space="preserve">A new </w:t>
       </w:r>
-      <w:proofErr w:type="spellStart"/>
-      <w:r>
-        <w:rPr>
-          <w:lang w:val="en-US"/>
-        </w:rPr>
-        <w:t>nullable</w:t>
-      </w:r>
-      <w:proofErr w:type="spellEnd"/>
-      <w:r>
-        <w:rPr>
-          <w:lang w:val="en-US"/>
-        </w:rPr>
-        <w:t xml:space="preserve"> </w:t>
-      </w:r>
-      <w:r>
-        <w:rPr>
-          <w:lang w:val="en-US"/>
-        </w:rPr>
-        <w:t xml:space="preserve">Property has been added to an </w:t>
-      </w:r>
-      <w:proofErr w:type="spellStart"/>
-      <w:r>
-        <w:rPr>
-          <w:lang w:val="en-US"/>
-        </w:rPr>
-        <w:t>ObjectClass</w:t>
-      </w:r>
-      <w:proofErr w:type="spellEnd"/>
+      <w:r>
+        <w:rPr>
+          <w:lang w:val="en-US"/>
+        </w:rPr>
+        <w:t xml:space="preserve">nullable </w:t>
+      </w:r>
+      <w:r>
+        <w:rPr>
+          <w:lang w:val="en-US"/>
+        </w:rPr>
+        <w:t>Property has been added to an ObjectClass</w:t>
+      </w:r>
       <w:r>
         <w:rPr>
           <w:lang w:val="en-US"/>
@@ -2005,7 +1968,7 @@
           <v:shape id="_x0000_i1026" type="#_x0000_t75" style="width:453pt;height:215.25pt" o:ole="">
             <v:imagedata r:id="rId8" o:title=""/>
           </v:shape>
-          <o:OLEObject Type="Embed" ProgID="Visio.Drawing.11" ShapeID="_x0000_i1026" DrawAspect="Content" ObjectID="_1299070941" r:id="rId9"/>
+          <o:OLEObject Type="Embed" ProgID="Visio.Drawing.11" ShapeID="_x0000_i1026" DrawAspect="Content" ObjectID="_1305131029" r:id="rId9"/>
         </w:object>
       </w:r>
     </w:p>
@@ -2080,49 +2043,22 @@
         <w:t xml:space="preserve">Value </w:t>
       </w:r>
       <w:r>
-        <w:t xml:space="preserve">Property – not </w:t>
-      </w:r>
-      <w:proofErr w:type="spellStart"/>
-      <w:r>
-        <w:t>Nullable</w:t>
+        <w:t>Property – not Nullable</w:t>
       </w:r>
       <w:bookmarkEnd w:id="3"/>
-      <w:proofErr w:type="spellEnd"/>
-    </w:p>
-    <w:p>
-      <w:pPr>
-        <w:rPr>
-          <w:lang w:val="en-US"/>
-        </w:rPr>
-      </w:pPr>
-      <w:r>
-        <w:rPr>
-          <w:lang w:val="en-US"/>
-        </w:rPr>
-        <w:t xml:space="preserve">A new not </w:t>
-      </w:r>
-      <w:proofErr w:type="spellStart"/>
-      <w:r>
-        <w:rPr>
-          <w:lang w:val="en-US"/>
-        </w:rPr>
-        <w:t>nullable</w:t>
-      </w:r>
-      <w:proofErr w:type="spellEnd"/>
-      <w:r>
-        <w:rPr>
-          <w:lang w:val="en-US"/>
-        </w:rPr>
-        <w:t xml:space="preserve"> Property has been added to an </w:t>
-      </w:r>
-      <w:proofErr w:type="spellStart"/>
-      <w:r>
-        <w:rPr>
-          <w:lang w:val="en-US"/>
-        </w:rPr>
-        <w:t>ObjectClass</w:t>
-      </w:r>
-      <w:proofErr w:type="spellEnd"/>
+    </w:p>
+    <w:p>
+      <w:pPr>
+        <w:rPr>
+          <w:lang w:val="en-US"/>
+        </w:rPr>
+      </w:pPr>
+      <w:r>
+        <w:rPr>
+          <w:lang w:val="en-US"/>
+        </w:rPr>
+        <w:t>A new not nullable Property has been added to an ObjectClass</w:t>
+      </w:r>
       <w:r>
         <w:rPr>
           <w:lang w:val="en-US"/>
@@ -2141,7 +2077,7 @@
           <v:shape id="_x0000_i1027" type="#_x0000_t75" style="width:453pt;height:215.25pt" o:ole="">
             <v:imagedata r:id="rId10" o:title=""/>
           </v:shape>
-          <o:OLEObject Type="Embed" ProgID="Visio.Drawing.11" ShapeID="_x0000_i1027" DrawAspect="Content" ObjectID="_1299070942" r:id="rId11"/>
+          <o:OLEObject Type="Embed" ProgID="Visio.Drawing.11" ShapeID="_x0000_i1027" DrawAspect="Content" ObjectID="_1305131030" r:id="rId11"/>
         </w:object>
       </w:r>
     </w:p>
@@ -2196,7 +2132,6 @@
         </w:rPr>
         <w:t xml:space="preserve">Alter Table Statement for adding a column </w:t>
       </w:r>
-      <w:proofErr w:type="spellStart"/>
       <w:r>
         <w:rPr>
           <w:i/>
@@ -2204,7 +2139,6 @@
         </w:rPr>
         <w:t>nullable</w:t>
       </w:r>
-      <w:proofErr w:type="spellEnd"/>
     </w:p>
     <w:p>
       <w:pPr>
@@ -2245,16 +2179,8 @@
         <w:rPr>
           <w:lang w:val="en-US"/>
         </w:rPr>
-        <w:t xml:space="preserve">Alter Table Statement for changing column to not </w:t>
-      </w:r>
-      <w:proofErr w:type="spellStart"/>
-      <w:r>
-        <w:rPr>
-          <w:lang w:val="en-US"/>
-        </w:rPr>
-        <w:t>nullable</w:t>
-      </w:r>
-      <w:proofErr w:type="spellEnd"/>
+        <w:t>Alter Table Statement for changing column to not nullable</w:t>
+      </w:r>
     </w:p>
     <w:p>
       <w:pPr>
@@ -2281,15 +2207,35 @@
       <w:bookmarkStart w:id="4" w:name="_Toc224729681"/>
       <w:r>
         <w:lastRenderedPageBreak/>
-        <w:t>New 1</w:t>
-      </w:r>
-      <w:proofErr w:type="gramStart"/>
-      <w:r>
-        <w:t>:n</w:t>
-      </w:r>
-      <w:proofErr w:type="gramEnd"/>
-      <w:r>
-        <w:t xml:space="preserve"> Relation</w:t>
+        <w:t>New Value Property – IsList</w:t>
+      </w:r>
+    </w:p>
+    <w:p>
+      <w:pPr>
+        <w:rPr>
+          <w:lang w:val="en-US"/>
+        </w:rPr>
+      </w:pPr>
+      <w:r>
+        <w:rPr>
+          <w:lang w:val="en-US"/>
+        </w:rPr>
+        <w:t>A new List Property (Collection) of Value Types has been added to an ObjectClass.</w:t>
+      </w:r>
+      <w:r>
+        <w:rPr>
+          <w:lang w:val="en-US"/>
+        </w:rPr>
+        <w:br w:type="page"/>
+      </w:r>
+    </w:p>
+    <w:p>
+      <w:pPr>
+        <w:pStyle w:val="Heading2"/>
+      </w:pPr>
+      <w:r>
+        <w:lastRenderedPageBreak/>
+        <w:t>New 1:n Relation</w:t>
       </w:r>
       <w:bookmarkEnd w:id="4"/>
     </w:p>
@@ -2303,21 +2249,7 @@
         <w:rPr>
           <w:lang w:val="en-US"/>
         </w:rPr>
-        <w:t>A new 1</w:t>
-      </w:r>
-      <w:proofErr w:type="gramStart"/>
-      <w:r>
-        <w:rPr>
-          <w:lang w:val="en-US"/>
-        </w:rPr>
-        <w:t>:n</w:t>
-      </w:r>
-      <w:proofErr w:type="gramEnd"/>
-      <w:r>
-        <w:rPr>
-          <w:lang w:val="en-US"/>
-        </w:rPr>
-        <w:t xml:space="preserve"> Relation has been added.</w:t>
+        <w:t>A new 1:n Relation has been added.</w:t>
       </w:r>
     </w:p>
     <w:p>
@@ -2331,7 +2263,7 @@
           <v:shape id="_x0000_i1028" type="#_x0000_t75" style="width:453pt;height:215.25pt" o:ole="">
             <v:imagedata r:id="rId12" o:title=""/>
           </v:shape>
-          <o:OLEObject Type="Embed" ProgID="Visio.Drawing.11" ShapeID="_x0000_i1028" DrawAspect="Content" ObjectID="_1299070943" r:id="rId13"/>
+          <o:OLEObject Type="Embed" ProgID="Visio.Drawing.11" ShapeID="_x0000_i1028" DrawAspect="Content" ObjectID="_1305131031" r:id="rId13"/>
         </w:object>
       </w:r>
     </w:p>
@@ -2418,15 +2350,7 @@
       <w:bookmarkStart w:id="5" w:name="_Toc224729682"/>
       <w:r>
         <w:lastRenderedPageBreak/>
-        <w:t>New n</w:t>
-      </w:r>
-      <w:proofErr w:type="gramStart"/>
-      <w:r>
-        <w:t>:m</w:t>
-      </w:r>
-      <w:proofErr w:type="gramEnd"/>
-      <w:r>
-        <w:t xml:space="preserve"> Relation</w:t>
+        <w:t>New n:m Relation</w:t>
       </w:r>
       <w:bookmarkEnd w:id="5"/>
     </w:p>
@@ -2440,21 +2364,7 @@
         <w:rPr>
           <w:lang w:val="en-US"/>
         </w:rPr>
-        <w:t>A new n</w:t>
-      </w:r>
-      <w:proofErr w:type="gramStart"/>
-      <w:r>
-        <w:rPr>
-          <w:lang w:val="en-US"/>
-        </w:rPr>
-        <w:t>:m</w:t>
-      </w:r>
-      <w:proofErr w:type="gramEnd"/>
-      <w:r>
-        <w:rPr>
-          <w:lang w:val="en-US"/>
-        </w:rPr>
-        <w:t xml:space="preserve"> Relation has been added.</w:t>
+        <w:t>A new n:m Relation has been added.</w:t>
       </w:r>
     </w:p>
     <w:p>
@@ -2468,7 +2378,7 @@
           <v:shape id="_x0000_i1029" type="#_x0000_t75" style="width:453pt;height:215.25pt" o:ole="">
             <v:imagedata r:id="rId14" o:title=""/>
           </v:shape>
-          <o:OLEObject Type="Embed" ProgID="Visio.Drawing.11" ShapeID="_x0000_i1029" DrawAspect="Content" ObjectID="_1299070944" r:id="rId15"/>
+          <o:OLEObject Type="Embed" ProgID="Visio.Drawing.11" ShapeID="_x0000_i1029" DrawAspect="Content" ObjectID="_1305131032" r:id="rId15"/>
         </w:object>
       </w:r>
     </w:p>
@@ -2583,7 +2493,7 @@
           <v:shape id="_x0000_i1030" type="#_x0000_t75" style="width:453pt;height:215.25pt" o:ole="">
             <v:imagedata r:id="rId16" o:title=""/>
           </v:shape>
-          <o:OLEObject Type="Embed" ProgID="Visio.Drawing.11" ShapeID="_x0000_i1030" DrawAspect="Content" ObjectID="_1299070945" r:id="rId17"/>
+          <o:OLEObject Type="Embed" ProgID="Visio.Drawing.11" ShapeID="_x0000_i1030" DrawAspect="Content" ObjectID="_1305131033" r:id="rId17"/>
         </w:object>
       </w:r>
     </w:p>
@@ -2668,40 +2578,21 @@
       <w:bookmarkStart w:id="7" w:name="_Toc224729684"/>
       <w:r>
         <w:lastRenderedPageBreak/>
-        <w:t xml:space="preserve">Delete </w:t>
-      </w:r>
-      <w:proofErr w:type="spellStart"/>
-      <w:r>
-        <w:t>ObjectClass</w:t>
+        <w:t>Delete ObjectClass</w:t>
       </w:r>
       <w:bookmarkEnd w:id="7"/>
-      <w:proofErr w:type="spellEnd"/>
-    </w:p>
-    <w:p>
-      <w:pPr>
-        <w:rPr>
-          <w:lang w:val="en-US"/>
-        </w:rPr>
-      </w:pPr>
-      <w:r>
-        <w:rPr>
-          <w:lang w:val="en-US"/>
-        </w:rPr>
-        <w:t xml:space="preserve">An </w:t>
-      </w:r>
-      <w:proofErr w:type="spellStart"/>
-      <w:r>
-        <w:rPr>
-          <w:lang w:val="en-US"/>
-        </w:rPr>
-        <w:t>ObjectClass</w:t>
-      </w:r>
-      <w:proofErr w:type="spellEnd"/>
-      <w:r>
-        <w:rPr>
-          <w:lang w:val="en-US"/>
-        </w:rPr>
-        <w:t xml:space="preserve"> has been deleted.</w:t>
+    </w:p>
+    <w:p>
+      <w:pPr>
+        <w:rPr>
+          <w:lang w:val="en-US"/>
+        </w:rPr>
+      </w:pPr>
+      <w:r>
+        <w:rPr>
+          <w:lang w:val="en-US"/>
+        </w:rPr>
+        <w:t>An ObjectClass has been deleted.</w:t>
       </w:r>
     </w:p>
     <w:p>
@@ -2710,7 +2601,7 @@
           <v:shape id="_x0000_i1031" type="#_x0000_t75" style="width:453pt;height:215.25pt" o:ole="">
             <v:imagedata r:id="rId18" o:title=""/>
           </v:shape>
-          <o:OLEObject Type="Embed" ProgID="Visio.Drawing.11" ShapeID="_x0000_i1031" DrawAspect="Content" ObjectID="_1299070946" r:id="rId19"/>
+          <o:OLEObject Type="Embed" ProgID="Visio.Drawing.11" ShapeID="_x0000_i1031" DrawAspect="Content" ObjectID="_1305131034" r:id="rId19"/>
         </w:object>
       </w:r>
     </w:p>
@@ -2779,15 +2670,7 @@
       <w:bookmarkStart w:id="8" w:name="_Toc224729685"/>
       <w:r>
         <w:lastRenderedPageBreak/>
-        <w:t xml:space="preserve">Delete </w:t>
-      </w:r>
-      <w:proofErr w:type="spellStart"/>
-      <w:r>
-        <w:t>ObjectClass</w:t>
-      </w:r>
-      <w:proofErr w:type="spellEnd"/>
-      <w:r>
-        <w:t xml:space="preserve"> with relations</w:t>
+        <w:t>Delete ObjectClass with relations</w:t>
       </w:r>
       <w:bookmarkEnd w:id="8"/>
     </w:p>
@@ -2801,21 +2684,7 @@
         <w:rPr>
           <w:lang w:val="en-US"/>
         </w:rPr>
-        <w:t xml:space="preserve">An </w:t>
-      </w:r>
-      <w:proofErr w:type="spellStart"/>
-      <w:r>
-        <w:rPr>
-          <w:lang w:val="en-US"/>
-        </w:rPr>
-        <w:t>ObjectClass</w:t>
-      </w:r>
-      <w:proofErr w:type="spellEnd"/>
-      <w:r>
-        <w:rPr>
-          <w:lang w:val="en-US"/>
-        </w:rPr>
-        <w:t xml:space="preserve"> with </w:t>
+        <w:t xml:space="preserve">An ObjectClass with </w:t>
       </w:r>
       <w:r>
         <w:rPr>
@@ -2836,7 +2705,7 @@
           <v:shape id="_x0000_i1032" type="#_x0000_t75" style="width:453pt;height:215.25pt" o:ole="">
             <v:imagedata r:id="rId20" o:title=""/>
           </v:shape>
-          <o:OLEObject Type="Embed" ProgID="Visio.Drawing.11" ShapeID="_x0000_i1032" DrawAspect="Content" ObjectID="_1299070947" r:id="rId21"/>
+          <o:OLEObject Type="Embed" ProgID="Visio.Drawing.11" ShapeID="_x0000_i1032" DrawAspect="Content" ObjectID="_1305131035" r:id="rId21"/>
         </w:object>
       </w:r>
     </w:p>
@@ -3004,21 +2873,7 @@
         <w:rPr>
           <w:lang w:val="en-US"/>
         </w:rPr>
-        <w:t xml:space="preserve">A Property of an </w:t>
-      </w:r>
-      <w:proofErr w:type="spellStart"/>
-      <w:r>
-        <w:rPr>
-          <w:lang w:val="en-US"/>
-        </w:rPr>
-        <w:t>ObjectClass</w:t>
-      </w:r>
-      <w:proofErr w:type="spellEnd"/>
-      <w:r>
-        <w:rPr>
-          <w:lang w:val="en-US"/>
-        </w:rPr>
-        <w:t xml:space="preserve"> has been deleted.</w:t>
+        <w:t>A Property of an ObjectClass has been deleted.</w:t>
       </w:r>
     </w:p>
     <w:p>
@@ -3032,7 +2887,7 @@
           <v:shape id="_x0000_i1033" type="#_x0000_t75" style="width:453pt;height:215.25pt" o:ole="">
             <v:imagedata r:id="rId22" o:title=""/>
           </v:shape>
-          <o:OLEObject Type="Embed" ProgID="Visio.Drawing.11" ShapeID="_x0000_i1033" DrawAspect="Content" ObjectID="_1299070948" r:id="rId23"/>
+          <o:OLEObject Type="Embed" ProgID="Visio.Drawing.11" ShapeID="_x0000_i1033" DrawAspect="Content" ObjectID="_1305131036" r:id="rId23"/>
         </w:object>
       </w:r>
     </w:p>
@@ -3101,15 +2956,7 @@
       <w:bookmarkStart w:id="10" w:name="_Toc224729687"/>
       <w:r>
         <w:lastRenderedPageBreak/>
-        <w:t>Delete 1</w:t>
-      </w:r>
-      <w:proofErr w:type="gramStart"/>
-      <w:r>
-        <w:t>:n</w:t>
-      </w:r>
-      <w:proofErr w:type="gramEnd"/>
-      <w:r>
-        <w:t xml:space="preserve"> Relation</w:t>
+        <w:t>Delete 1:n Relation</w:t>
       </w:r>
       <w:bookmarkEnd w:id="10"/>
     </w:p>
@@ -3123,21 +2970,7 @@
         <w:rPr>
           <w:lang w:val="en-US"/>
         </w:rPr>
-        <w:t>A 1</w:t>
-      </w:r>
-      <w:proofErr w:type="gramStart"/>
-      <w:r>
-        <w:rPr>
-          <w:lang w:val="en-US"/>
-        </w:rPr>
-        <w:t>:n</w:t>
-      </w:r>
-      <w:proofErr w:type="gramEnd"/>
-      <w:r>
-        <w:rPr>
-          <w:lang w:val="en-US"/>
-        </w:rPr>
-        <w:t xml:space="preserve"> Relation has been deleted.</w:t>
+        <w:t>A 1:n Relation has been deleted.</w:t>
       </w:r>
     </w:p>
     <w:p>
@@ -3151,7 +2984,7 @@
           <v:shape id="_x0000_i1034" type="#_x0000_t75" style="width:453pt;height:215.25pt" o:ole="">
             <v:imagedata r:id="rId24" o:title=""/>
           </v:shape>
-          <o:OLEObject Type="Embed" ProgID="Visio.Drawing.11" ShapeID="_x0000_i1034" DrawAspect="Content" ObjectID="_1299070949" r:id="rId25"/>
+          <o:OLEObject Type="Embed" ProgID="Visio.Drawing.11" ShapeID="_x0000_i1034" DrawAspect="Content" ObjectID="_1305131037" r:id="rId25"/>
         </w:object>
       </w:r>
     </w:p>
@@ -3239,15 +3072,7 @@
       <w:bookmarkStart w:id="11" w:name="_Toc224729688"/>
       <w:r>
         <w:lastRenderedPageBreak/>
-        <w:t>Delete n</w:t>
-      </w:r>
-      <w:proofErr w:type="gramStart"/>
-      <w:r>
-        <w:t>:m</w:t>
-      </w:r>
-      <w:proofErr w:type="gramEnd"/>
-      <w:r>
-        <w:t xml:space="preserve"> Relation</w:t>
+        <w:t>Delete n:m Relation</w:t>
       </w:r>
       <w:bookmarkEnd w:id="11"/>
     </w:p>
@@ -3261,21 +3086,7 @@
         <w:rPr>
           <w:lang w:val="en-US"/>
         </w:rPr>
-        <w:t>A n</w:t>
-      </w:r>
-      <w:proofErr w:type="gramStart"/>
-      <w:r>
-        <w:rPr>
-          <w:lang w:val="en-US"/>
-        </w:rPr>
-        <w:t>:m</w:t>
-      </w:r>
-      <w:proofErr w:type="gramEnd"/>
-      <w:r>
-        <w:rPr>
-          <w:lang w:val="en-US"/>
-        </w:rPr>
-        <w:t xml:space="preserve"> Relation has been deleted.</w:t>
+        <w:t>A n:m Relation has been deleted.</w:t>
       </w:r>
     </w:p>
     <w:p>
@@ -3289,7 +3100,7 @@
           <v:shape id="_x0000_i1035" type="#_x0000_t75" style="width:453pt;height:215.25pt" o:ole="">
             <v:imagedata r:id="rId26" o:title=""/>
           </v:shape>
-          <o:OLEObject Type="Embed" ProgID="Visio.Drawing.11" ShapeID="_x0000_i1035" DrawAspect="Content" ObjectID="_1299070950" r:id="rId27"/>
+          <o:OLEObject Type="Embed" ProgID="Visio.Drawing.11" ShapeID="_x0000_i1035" DrawAspect="Content" ObjectID="_1305131038" r:id="rId27"/>
         </w:object>
       </w:r>
     </w:p>
@@ -3404,7 +3215,7 @@
           <v:shape id="_x0000_i1036" type="#_x0000_t75" style="width:453pt;height:214.5pt" o:ole="">
             <v:imagedata r:id="rId28" o:title=""/>
           </v:shape>
-          <o:OLEObject Type="Embed" ProgID="Visio.Drawing.11" ShapeID="_x0000_i1036" DrawAspect="Content" ObjectID="_1299070951" r:id="rId29"/>
+          <o:OLEObject Type="Embed" ProgID="Visio.Drawing.11" ShapeID="_x0000_i1036" DrawAspect="Content" ObjectID="_1305131039" r:id="rId29"/>
         </w:object>
       </w:r>
     </w:p>
@@ -3509,40 +3320,21 @@
       <w:bookmarkStart w:id="13" w:name="_Toc224729690"/>
       <w:r>
         <w:lastRenderedPageBreak/>
-        <w:t xml:space="preserve">Rename </w:t>
-      </w:r>
-      <w:proofErr w:type="spellStart"/>
-      <w:r>
-        <w:t>ObjectClass</w:t>
+        <w:t>Rename ObjectClass</w:t>
       </w:r>
       <w:bookmarkEnd w:id="13"/>
-      <w:proofErr w:type="spellEnd"/>
-    </w:p>
-    <w:p>
-      <w:pPr>
-        <w:rPr>
-          <w:lang w:val="en-US"/>
-        </w:rPr>
-      </w:pPr>
-      <w:r>
-        <w:rPr>
-          <w:lang w:val="en-US"/>
-        </w:rPr>
-        <w:t xml:space="preserve">An </w:t>
-      </w:r>
-      <w:proofErr w:type="spellStart"/>
-      <w:r>
-        <w:rPr>
-          <w:lang w:val="en-US"/>
-        </w:rPr>
-        <w:t>ObjectClass</w:t>
-      </w:r>
-      <w:proofErr w:type="spellEnd"/>
-      <w:r>
-        <w:rPr>
-          <w:lang w:val="en-US"/>
-        </w:rPr>
-        <w:t xml:space="preserve"> has been renamed.</w:t>
+    </w:p>
+    <w:p>
+      <w:pPr>
+        <w:rPr>
+          <w:lang w:val="en-US"/>
+        </w:rPr>
+      </w:pPr>
+      <w:r>
+        <w:rPr>
+          <w:lang w:val="en-US"/>
+        </w:rPr>
+        <w:t>An ObjectClass has been renamed.</w:t>
       </w:r>
     </w:p>
     <w:p>
@@ -3556,7 +3348,7 @@
           <v:shape id="_x0000_i1037" type="#_x0000_t75" style="width:453pt;height:215.25pt" o:ole="">
             <v:imagedata r:id="rId30" o:title=""/>
           </v:shape>
-          <o:OLEObject Type="Embed" ProgID="Visio.Drawing.11" ShapeID="_x0000_i1037" DrawAspect="Content" ObjectID="_1299070952" r:id="rId31"/>
+          <o:OLEObject Type="Embed" ProgID="Visio.Drawing.11" ShapeID="_x0000_i1037" DrawAspect="Content" ObjectID="_1305131040" r:id="rId31"/>
         </w:object>
       </w:r>
     </w:p>
@@ -3711,21 +3503,7 @@
         <w:rPr>
           <w:lang w:val="en-US"/>
         </w:rPr>
-        <w:t xml:space="preserve">A Property has been renamed but remains in the same </w:t>
-      </w:r>
-      <w:proofErr w:type="spellStart"/>
-      <w:r>
-        <w:rPr>
-          <w:lang w:val="en-US"/>
-        </w:rPr>
-        <w:t>ObjectClass</w:t>
-      </w:r>
-      <w:proofErr w:type="spellEnd"/>
-      <w:r>
-        <w:rPr>
-          <w:lang w:val="en-US"/>
-        </w:rPr>
-        <w:t>.</w:t>
+        <w:t>A Property has been renamed but remains in the same ObjectClass.</w:t>
       </w:r>
     </w:p>
     <w:p>
@@ -3739,7 +3517,7 @@
           <v:shape id="_x0000_i1038" type="#_x0000_t75" style="width:453pt;height:215.25pt" o:ole="">
             <v:imagedata r:id="rId32" o:title=""/>
           </v:shape>
-          <o:OLEObject Type="Embed" ProgID="Visio.Drawing.11" ShapeID="_x0000_i1038" DrawAspect="Content" ObjectID="_1299070953" r:id="rId33"/>
+          <o:OLEObject Type="Embed" ProgID="Visio.Drawing.11" ShapeID="_x0000_i1038" DrawAspect="Content" ObjectID="_1305131041" r:id="rId33"/>
         </w:object>
       </w:r>
     </w:p>
@@ -3879,21 +3657,7 @@
         <w:rPr>
           <w:lang w:val="en-US"/>
         </w:rPr>
-        <w:t xml:space="preserve">A Property has been moved from one </w:t>
-      </w:r>
-      <w:proofErr w:type="spellStart"/>
-      <w:r>
-        <w:rPr>
-          <w:lang w:val="en-US"/>
-        </w:rPr>
-        <w:t>ObjectClass</w:t>
-      </w:r>
-      <w:proofErr w:type="spellEnd"/>
-      <w:r>
-        <w:rPr>
-          <w:lang w:val="en-US"/>
-        </w:rPr>
-        <w:t xml:space="preserve"> to another.</w:t>
+        <w:t>A Property has been moved from one ObjectClass to another.</w:t>
       </w:r>
     </w:p>
     <w:p>
@@ -3907,7 +3671,7 @@
           <v:shape id="_x0000_i1039" type="#_x0000_t75" style="width:453pt;height:207pt" o:ole="">
             <v:imagedata r:id="rId34" o:title=""/>
           </v:shape>
-          <o:OLEObject Type="Embed" ProgID="Visio.Drawing.11" ShapeID="_x0000_i1039" DrawAspect="Content" ObjectID="_1299070954" r:id="rId35"/>
+          <o:OLEObject Type="Embed" ProgID="Visio.Drawing.11" ShapeID="_x0000_i1039" DrawAspect="Content" ObjectID="_1305131042" r:id="rId35"/>
         </w:object>
       </w:r>
     </w:p>
@@ -4061,14 +3825,9 @@
       <w:bookmarkStart w:id="16" w:name="_Toc224729693"/>
       <w:r>
         <w:lastRenderedPageBreak/>
-        <w:t xml:space="preserve">Change Property to </w:t>
-      </w:r>
-      <w:proofErr w:type="spellStart"/>
-      <w:r>
-        <w:t>Nullable</w:t>
+        <w:t>Change Property to Nullable</w:t>
       </w:r>
       <w:bookmarkEnd w:id="16"/>
-      <w:proofErr w:type="spellEnd"/>
     </w:p>
     <w:p>
       <w:pPr>
@@ -4106,7 +3865,7 @@
           <v:shape id="_x0000_i1040" type="#_x0000_t75" style="width:453pt;height:215.25pt" o:ole="">
             <v:imagedata r:id="rId36" o:title=""/>
           </v:shape>
-          <o:OLEObject Type="Embed" ProgID="Visio.Drawing.11" ShapeID="_x0000_i1040" DrawAspect="Content" ObjectID="_1299070955" r:id="rId37"/>
+          <o:OLEObject Type="Embed" ProgID="Visio.Drawing.11" ShapeID="_x0000_i1040" DrawAspect="Content" ObjectID="_1305131043" r:id="rId37"/>
         </w:object>
       </w:r>
     </w:p>
@@ -4216,7 +3975,7 @@
           <v:shape id="_x0000_i1041" type="#_x0000_t75" style="width:453pt;height:215.25pt" o:ole="">
             <v:imagedata r:id="rId38" o:title=""/>
           </v:shape>
-          <o:OLEObject Type="Embed" ProgID="Visio.Drawing.11" ShapeID="_x0000_i1041" DrawAspect="Content" ObjectID="_1299070956" r:id="rId39"/>
+          <o:OLEObject Type="Embed" ProgID="Visio.Drawing.11" ShapeID="_x0000_i1041" DrawAspect="Content" ObjectID="_1305131044" r:id="rId39"/>
         </w:object>
       </w:r>
     </w:p>
@@ -4233,11 +3992,9 @@
           <w:numId w:val="3"/>
         </w:numPr>
       </w:pPr>
-      <w:proofErr w:type="spellStart"/>
       <w:r>
         <w:t>DefaultValue</w:t>
       </w:r>
-      <w:proofErr w:type="spellEnd"/>
     </w:p>
     <w:p>
       <w:pPr>
@@ -4247,11 +4004,9 @@
           <w:numId w:val="3"/>
         </w:numPr>
       </w:pPr>
-      <w:proofErr w:type="spellStart"/>
       <w:r>
         <w:t>ChangePropertyNotNull</w:t>
       </w:r>
-      <w:proofErr w:type="spellEnd"/>
     </w:p>
     <w:p>
       <w:r>
@@ -4337,15 +4092,7 @@
       <w:bookmarkStart w:id="18" w:name="_Toc224729695"/>
       <w:r>
         <w:lastRenderedPageBreak/>
-        <w:t xml:space="preserve">Add </w:t>
-      </w:r>
-      <w:proofErr w:type="spellStart"/>
-      <w:r>
-        <w:t>ObjectClass</w:t>
-      </w:r>
-      <w:proofErr w:type="spellEnd"/>
-      <w:r>
-        <w:t xml:space="preserve"> inheritance</w:t>
+        <w:t>Add ObjectClass inheritance</w:t>
       </w:r>
       <w:bookmarkEnd w:id="18"/>
     </w:p>
@@ -4359,35 +4106,7 @@
         <w:rPr>
           <w:lang w:val="en-US"/>
         </w:rPr>
-        <w:t xml:space="preserve">The changing </w:t>
-      </w:r>
-      <w:proofErr w:type="spellStart"/>
-      <w:r>
-        <w:rPr>
-          <w:lang w:val="en-US"/>
-        </w:rPr>
-        <w:t>ObjectClass</w:t>
-      </w:r>
-      <w:proofErr w:type="spellEnd"/>
-      <w:r>
-        <w:rPr>
-          <w:lang w:val="en-US"/>
-        </w:rPr>
-        <w:t xml:space="preserve"> derives from another </w:t>
-      </w:r>
-      <w:proofErr w:type="spellStart"/>
-      <w:r>
-        <w:rPr>
-          <w:lang w:val="en-US"/>
-        </w:rPr>
-        <w:t>ObjectClass</w:t>
-      </w:r>
-      <w:proofErr w:type="spellEnd"/>
-      <w:r>
-        <w:rPr>
-          <w:lang w:val="en-US"/>
-        </w:rPr>
-        <w:t xml:space="preserve"> now.</w:t>
+        <w:t>The changing ObjectClass derives from another ObjectClass now.</w:t>
       </w:r>
     </w:p>
     <w:p>
@@ -4401,7 +4120,7 @@
           <v:shape id="_x0000_i1042" type="#_x0000_t75" style="width:453pt;height:215.25pt" o:ole="">
             <v:imagedata r:id="rId40" o:title=""/>
           </v:shape>
-          <o:OLEObject Type="Embed" ProgID="Visio.Drawing.11" ShapeID="_x0000_i1042" DrawAspect="Content" ObjectID="_1299070957" r:id="rId41"/>
+          <o:OLEObject Type="Embed" ProgID="Visio.Drawing.11" ShapeID="_x0000_i1042" DrawAspect="Content" ObjectID="_1305131045" r:id="rId41"/>
         </w:object>
       </w:r>
     </w:p>
@@ -4596,15 +4315,7 @@
       <w:bookmarkStart w:id="19" w:name="_Toc224729696"/>
       <w:r>
         <w:lastRenderedPageBreak/>
-        <w:t xml:space="preserve">Change </w:t>
-      </w:r>
-      <w:proofErr w:type="spellStart"/>
-      <w:r>
-        <w:t>ObjectClass</w:t>
-      </w:r>
-      <w:proofErr w:type="spellEnd"/>
-      <w:r>
-        <w:t xml:space="preserve"> inheritance</w:t>
+        <w:t>Change ObjectClass inheritance</w:t>
       </w:r>
       <w:bookmarkEnd w:id="19"/>
     </w:p>
@@ -4618,21 +4329,7 @@
         <w:rPr>
           <w:lang w:val="en-US"/>
         </w:rPr>
-        <w:t xml:space="preserve">The changing </w:t>
-      </w:r>
-      <w:proofErr w:type="spellStart"/>
-      <w:r>
-        <w:rPr>
-          <w:lang w:val="en-US"/>
-        </w:rPr>
-        <w:t>ObjectClass</w:t>
-      </w:r>
-      <w:proofErr w:type="spellEnd"/>
-      <w:r>
-        <w:rPr>
-          <w:lang w:val="en-US"/>
-        </w:rPr>
-        <w:t xml:space="preserve"> changes inheritance.</w:t>
+        <w:t>The changing ObjectClass changes inheritance.</w:t>
       </w:r>
     </w:p>
     <w:p>
@@ -4646,7 +4343,7 @@
           <v:shape id="_x0000_i1043" type="#_x0000_t75" style="width:453pt;height:251.25pt" o:ole="">
             <v:imagedata r:id="rId42" o:title=""/>
           </v:shape>
-          <o:OLEObject Type="Embed" ProgID="Visio.Drawing.11" ShapeID="_x0000_i1043" DrawAspect="Content" ObjectID="_1299070958" r:id="rId43"/>
+          <o:OLEObject Type="Embed" ProgID="Visio.Drawing.11" ShapeID="_x0000_i1043" DrawAspect="Content" ObjectID="_1305131046" r:id="rId43"/>
         </w:object>
       </w:r>
     </w:p>
@@ -4824,15 +4521,7 @@
       <w:bookmarkStart w:id="20" w:name="_Toc224729697"/>
       <w:r>
         <w:lastRenderedPageBreak/>
-        <w:t xml:space="preserve">Remove </w:t>
-      </w:r>
-      <w:proofErr w:type="spellStart"/>
-      <w:r>
-        <w:t>ObjectClass</w:t>
-      </w:r>
-      <w:proofErr w:type="spellEnd"/>
-      <w:r>
-        <w:t xml:space="preserve"> inheritance</w:t>
+        <w:t>Remove ObjectClass inheritance</w:t>
       </w:r>
       <w:bookmarkEnd w:id="20"/>
     </w:p>
@@ -4846,21 +4535,7 @@
         <w:rPr>
           <w:lang w:val="en-US"/>
         </w:rPr>
-        <w:t xml:space="preserve">The changing </w:t>
-      </w:r>
-      <w:proofErr w:type="spellStart"/>
-      <w:r>
-        <w:rPr>
-          <w:lang w:val="en-US"/>
-        </w:rPr>
-        <w:t>ObjectClass</w:t>
-      </w:r>
-      <w:proofErr w:type="spellEnd"/>
-      <w:r>
-        <w:rPr>
-          <w:lang w:val="en-US"/>
-        </w:rPr>
-        <w:t xml:space="preserve"> removes </w:t>
+        <w:t xml:space="preserve">The changing ObjectClass removes </w:t>
       </w:r>
       <w:r>
         <w:rPr>
@@ -4886,7 +4561,7 @@
           <v:shape id="_x0000_i1044" type="#_x0000_t75" style="width:453.75pt;height:213pt" o:ole="">
             <v:imagedata r:id="rId44" o:title=""/>
           </v:shape>
-          <o:OLEObject Type="Embed" ProgID="Visio.Drawing.11" ShapeID="_x0000_i1044" DrawAspect="Content" ObjectID="_1299070959" r:id="rId45"/>
+          <o:OLEObject Type="Embed" ProgID="Visio.Drawing.11" ShapeID="_x0000_i1044" DrawAspect="Content" ObjectID="_1305131047" r:id="rId45"/>
         </w:object>
       </w:r>
     </w:p>
@@ -4961,6 +4636,9 @@
         </w:rPr>
       </w:pPr>
       <w:r>
+        <w:rPr>
+          <w:lang w:val="en-US"/>
+        </w:rPr>
         <w:br w:type="page"/>
       </w:r>
     </w:p>
@@ -4970,15 +4648,7 @@
       </w:pPr>
       <w:r>
         <w:lastRenderedPageBreak/>
-        <w:t xml:space="preserve">Create </w:t>
-      </w:r>
-      <w:proofErr w:type="spellStart"/>
-      <w:r>
-        <w:t>Struct</w:t>
-      </w:r>
-      <w:proofErr w:type="spellEnd"/>
-      <w:r>
-        <w:t xml:space="preserve"> Property</w:t>
+        <w:t>Create Struct Property</w:t>
       </w:r>
     </w:p>
     <w:p>
@@ -5006,15 +4676,7 @@
         <w:pStyle w:val="Heading2"/>
       </w:pPr>
       <w:r>
-        <w:t xml:space="preserve">Delete </w:t>
-      </w:r>
-      <w:proofErr w:type="spellStart"/>
-      <w:r>
-        <w:t>Struct</w:t>
-      </w:r>
-      <w:proofErr w:type="spellEnd"/>
-      <w:r>
-        <w:t xml:space="preserve"> Property</w:t>
+        <w:t>Delete Struct Property</w:t>
       </w:r>
     </w:p>
     <w:p>
@@ -5042,15 +4704,7 @@
         <w:pStyle w:val="Heading2"/>
       </w:pPr>
       <w:r>
-        <w:t xml:space="preserve">Move </w:t>
-      </w:r>
-      <w:proofErr w:type="spellStart"/>
-      <w:r>
-        <w:t>Struct</w:t>
-      </w:r>
-      <w:proofErr w:type="spellEnd"/>
-      <w:r>
-        <w:t xml:space="preserve"> Property</w:t>
+        <w:t>Move Struct Property</w:t>
       </w:r>
     </w:p>
     <w:p>
@@ -5084,11 +4738,9 @@
       <w:pPr>
         <w:pStyle w:val="Heading1"/>
       </w:pPr>
-      <w:proofErr w:type="spellStart"/>
       <w:r>
         <w:t>Journalentry</w:t>
       </w:r>
-      <w:proofErr w:type="spellEnd"/>
     </w:p>
     <w:tbl>
       <w:tblPr>
@@ -5177,14 +4829,12 @@
                 <w:lang w:val="en-US"/>
               </w:rPr>
             </w:pPr>
-            <w:proofErr w:type="spellStart"/>
             <w:r>
               <w:rPr>
                 <w:lang w:val="en-US"/>
               </w:rPr>
               <w:t>Enum</w:t>
             </w:r>
-            <w:proofErr w:type="spellEnd"/>
           </w:p>
           <w:p>
             <w:pPr>
@@ -5195,11 +4845,9 @@
               </w:numPr>
               <w:cnfStyle w:val="000000100000"/>
             </w:pPr>
-            <w:proofErr w:type="spellStart"/>
             <w:r>
               <w:t>NewObjectClass</w:t>
             </w:r>
-            <w:proofErr w:type="spellEnd"/>
           </w:p>
           <w:p>
             <w:pPr>
@@ -5210,11 +4858,9 @@
               </w:numPr>
               <w:cnfStyle w:val="000000100000"/>
             </w:pPr>
-            <w:proofErr w:type="spellStart"/>
             <w:r>
               <w:t>NewProperty</w:t>
             </w:r>
-            <w:proofErr w:type="spellEnd"/>
           </w:p>
           <w:p>
             <w:pPr>
@@ -5244,11 +4890,9 @@
               </w:numPr>
               <w:cnfStyle w:val="000000100000"/>
             </w:pPr>
-            <w:proofErr w:type="spellStart"/>
             <w:r>
               <w:t>NewRelation</w:t>
             </w:r>
-            <w:proofErr w:type="spellEnd"/>
           </w:p>
           <w:p>
             <w:pPr>
@@ -5259,11 +4903,9 @@
               </w:numPr>
               <w:cnfStyle w:val="000000100000"/>
             </w:pPr>
-            <w:proofErr w:type="spellStart"/>
             <w:r>
               <w:t>DeleteObjectClass</w:t>
             </w:r>
-            <w:proofErr w:type="spellEnd"/>
           </w:p>
           <w:p>
             <w:pPr>
@@ -5274,11 +4916,9 @@
               </w:numPr>
               <w:cnfStyle w:val="000000100000"/>
             </w:pPr>
-            <w:proofErr w:type="spellStart"/>
             <w:r>
               <w:t>DeleteProperty</w:t>
             </w:r>
-            <w:proofErr w:type="spellEnd"/>
           </w:p>
           <w:p>
             <w:pPr>
@@ -5289,11 +4929,9 @@
               </w:numPr>
               <w:cnfStyle w:val="000000100000"/>
             </w:pPr>
-            <w:proofErr w:type="spellStart"/>
             <w:r>
               <w:t>DeleteRelation</w:t>
             </w:r>
-            <w:proofErr w:type="spellEnd"/>
           </w:p>
           <w:p>
             <w:pPr>
@@ -5304,11 +4942,9 @@
               </w:numPr>
               <w:cnfStyle w:val="000000100000"/>
             </w:pPr>
-            <w:proofErr w:type="spellStart"/>
             <w:r>
               <w:t>ObjectClassRenamed</w:t>
             </w:r>
-            <w:proofErr w:type="spellEnd"/>
           </w:p>
           <w:p>
             <w:pPr>
@@ -5322,14 +4958,12 @@
                 <w:lang w:val="en-US"/>
               </w:rPr>
             </w:pPr>
-            <w:proofErr w:type="spellStart"/>
             <w:r>
               <w:rPr>
                 <w:lang w:val="en-US"/>
               </w:rPr>
               <w:t>PropertyRenamed</w:t>
             </w:r>
-            <w:proofErr w:type="spellEnd"/>
           </w:p>
           <w:p>
             <w:pPr>
@@ -5343,14 +4977,12 @@
                 <w:lang w:val="en-US"/>
               </w:rPr>
             </w:pPr>
-            <w:proofErr w:type="spellStart"/>
             <w:r>
               <w:rPr>
                 <w:lang w:val="en-US"/>
               </w:rPr>
               <w:t>PropertyMoved</w:t>
             </w:r>
-            <w:proofErr w:type="spellEnd"/>
           </w:p>
           <w:p>
             <w:pPr>
@@ -5361,11 +4993,9 @@
               </w:numPr>
               <w:cnfStyle w:val="000000100000"/>
             </w:pPr>
-            <w:proofErr w:type="spellStart"/>
             <w:r>
               <w:t>ChangePropertyNotNull</w:t>
             </w:r>
-            <w:proofErr w:type="spellEnd"/>
           </w:p>
           <w:p>
             <w:pPr>
@@ -5376,11 +5006,9 @@
               </w:numPr>
               <w:cnfStyle w:val="000000100000"/>
             </w:pPr>
-            <w:proofErr w:type="spellStart"/>
             <w:r>
               <w:t>ChangePropertyNull</w:t>
             </w:r>
-            <w:proofErr w:type="spellEnd"/>
           </w:p>
           <w:p>
             <w:pPr>
@@ -5391,11 +5019,9 @@
               </w:numPr>
               <w:cnfStyle w:val="000000100000"/>
             </w:pPr>
-            <w:proofErr w:type="spellStart"/>
             <w:r>
               <w:t>AddInheritance</w:t>
             </w:r>
-            <w:proofErr w:type="spellEnd"/>
           </w:p>
           <w:p>
             <w:pPr>
@@ -5406,11 +5032,9 @@
               </w:numPr>
               <w:cnfStyle w:val="000000100000"/>
             </w:pPr>
-            <w:proofErr w:type="spellStart"/>
             <w:r>
               <w:t>ChangeInheritance</w:t>
             </w:r>
-            <w:proofErr w:type="spellEnd"/>
           </w:p>
           <w:p>
             <w:pPr>
@@ -5424,11 +5048,9 @@
                 <w:lang w:val="en-US"/>
               </w:rPr>
             </w:pPr>
-            <w:proofErr w:type="spellStart"/>
             <w:r>
               <w:t>RemoveInheritance</w:t>
             </w:r>
-            <w:proofErr w:type="spellEnd"/>
           </w:p>
         </w:tc>
       </w:tr>
@@ -5490,14 +5112,12 @@
                 <w:lang w:val="en-US"/>
               </w:rPr>
             </w:pPr>
-            <w:proofErr w:type="spellStart"/>
             <w:r>
               <w:rPr>
                 <w:lang w:val="en-US"/>
               </w:rPr>
               <w:t>NameOld</w:t>
             </w:r>
-            <w:proofErr w:type="spellEnd"/>
           </w:p>
         </w:tc>
         <w:tc>
@@ -5572,14 +5192,12 @@
                 <w:lang w:val="en-US"/>
               </w:rPr>
             </w:pPr>
-            <w:proofErr w:type="spellStart"/>
             <w:r>
               <w:rPr>
                 <w:lang w:val="en-US"/>
               </w:rPr>
               <w:t>ObjectClass</w:t>
             </w:r>
-            <w:proofErr w:type="spellEnd"/>
           </w:p>
         </w:tc>
         <w:tc>
@@ -8058,7 +7676,7 @@
 </file>
 
 <file path=customXml/itemProps1.xml><?xml version="1.0" encoding="utf-8"?>
-<ds:datastoreItem xmlns:ds="http://schemas.openxmlformats.org/officeDocument/2006/customXml" ds:itemID="{94410A34-796D-4686-BF0C-05ABA0EFAE04}">
+<ds:datastoreItem xmlns:ds="http://schemas.openxmlformats.org/officeDocument/2006/customXml" ds:itemID="{7BAD03B8-100E-4C3A-823C-2FBB381602E5}">
   <ds:schemaRefs>
     <ds:schemaRef ds:uri="http://schemas.openxmlformats.org/officeDocument/2006/bibliography"/>
   </ds:schemaRefs>

</xml_diff>